<commit_message>
added TurnMethods class and some new methods in hex and node class
</commit_message>
<xml_diff>
--- a/Sprints/Sprint 2 (w7-8)/Documentatia.docx
+++ b/Sprints/Sprint 2 (w7-8)/Documentatia.docx
@@ -94,7 +94,7 @@
     </w:p>
     <w:p>
       <w:pPr>
-        <w:pStyle w:val="Listparagraf"/>
+        <w:pStyle w:val="ListParagraph"/>
         <w:numPr>
           <w:ilvl w:val="0"/>
           <w:numId w:val="1"/>
@@ -139,7 +139,7 @@
     </w:p>
     <w:p>
       <w:pPr>
-        <w:pStyle w:val="Listparagraf"/>
+        <w:pStyle w:val="ListParagraph"/>
         <w:numPr>
           <w:ilvl w:val="0"/>
           <w:numId w:val="1"/>
@@ -163,12 +163,14 @@
         </w:rPr>
         <w:t xml:space="preserve">&gt; </w:t>
       </w:r>
+      <w:proofErr w:type="spellStart"/>
       <w:r>
         <w:rPr>
           <w:color w:val="0070C0"/>
         </w:rPr>
         <w:t>nodeNeighbours</w:t>
       </w:r>
+      <w:proofErr w:type="spellEnd"/>
       <w:r>
         <w:rPr>
           <w:color w:val="00B0F0"/>
@@ -199,7 +201,7 @@
     </w:p>
     <w:p>
       <w:pPr>
-        <w:pStyle w:val="Listparagraf"/>
+        <w:pStyle w:val="ListParagraph"/>
         <w:numPr>
           <w:ilvl w:val="0"/>
           <w:numId w:val="1"/>
@@ -223,12 +225,14 @@
         </w:rPr>
         <w:t xml:space="preserve">&gt; </w:t>
       </w:r>
+      <w:proofErr w:type="spellStart"/>
       <w:r>
         <w:rPr>
           <w:color w:val="0070C0"/>
         </w:rPr>
         <w:t>HasRoadWith</w:t>
       </w:r>
+      <w:proofErr w:type="spellEnd"/>
       <w:r>
         <w:t xml:space="preserve"> –</w:t>
       </w:r>
@@ -247,7 +251,7 @@
     </w:p>
     <w:p>
       <w:pPr>
-        <w:pStyle w:val="Listparagraf"/>
+        <w:pStyle w:val="ListParagraph"/>
         <w:numPr>
           <w:ilvl w:val="0"/>
           <w:numId w:val="1"/>
@@ -271,11 +275,19 @@
         </w:rPr>
         <w:t xml:space="preserve">&gt; </w:t>
       </w:r>
-      <w:r>
-        <w:rPr>
-          <w:color w:val="0070C0"/>
-        </w:rPr>
-        <w:t xml:space="preserve">hexNeighbours </w:t>
+      <w:proofErr w:type="spellStart"/>
+      <w:r>
+        <w:rPr>
+          <w:color w:val="0070C0"/>
+        </w:rPr>
+        <w:t>hexNeighbours</w:t>
+      </w:r>
+      <w:proofErr w:type="spellEnd"/>
+      <w:r>
+        <w:rPr>
+          <w:color w:val="0070C0"/>
+        </w:rPr>
+        <w:t xml:space="preserve"> </w:t>
       </w:r>
       <w:r>
         <w:t>–</w:t>
@@ -295,7 +307,7 @@
     </w:p>
     <w:p>
       <w:pPr>
-        <w:pStyle w:val="Listparagraf"/>
+        <w:pStyle w:val="ListParagraph"/>
         <w:numPr>
           <w:ilvl w:val="0"/>
           <w:numId w:val="1"/>
@@ -307,11 +319,19 @@
         </w:rPr>
         <w:t xml:space="preserve">private bool </w:t>
       </w:r>
-      <w:r>
-        <w:rPr>
-          <w:color w:val="0070C0"/>
-        </w:rPr>
-        <w:t xml:space="preserve">hasPlayer </w:t>
+      <w:proofErr w:type="spellStart"/>
+      <w:r>
+        <w:rPr>
+          <w:color w:val="0070C0"/>
+        </w:rPr>
+        <w:t>hasPlayer</w:t>
+      </w:r>
+      <w:proofErr w:type="spellEnd"/>
+      <w:r>
+        <w:rPr>
+          <w:color w:val="0070C0"/>
+        </w:rPr>
+        <w:t xml:space="preserve"> </w:t>
       </w:r>
       <w:r>
         <w:t>– a bool var</w:t>
@@ -325,7 +345,7 @@
     </w:p>
     <w:p>
       <w:pPr>
-        <w:pStyle w:val="Listparagraf"/>
+        <w:pStyle w:val="ListParagraph"/>
         <w:numPr>
           <w:ilvl w:val="0"/>
           <w:numId w:val="1"/>
@@ -337,11 +357,19 @@
         </w:rPr>
         <w:t xml:space="preserve">private bool </w:t>
       </w:r>
-      <w:r>
-        <w:rPr>
-          <w:color w:val="0070C0"/>
-        </w:rPr>
-        <w:t xml:space="preserve">playerSettled </w:t>
+      <w:proofErr w:type="spellStart"/>
+      <w:r>
+        <w:rPr>
+          <w:color w:val="0070C0"/>
+        </w:rPr>
+        <w:t>playerSettled</w:t>
+      </w:r>
+      <w:proofErr w:type="spellEnd"/>
+      <w:r>
+        <w:rPr>
+          <w:color w:val="0070C0"/>
+        </w:rPr>
+        <w:t xml:space="preserve"> </w:t>
       </w:r>
       <w:r>
         <w:t>– the player which has the settlement on the node</w:t>
@@ -352,7 +380,7 @@
     </w:p>
     <w:p>
       <w:pPr>
-        <w:pStyle w:val="Listparagraf"/>
+        <w:pStyle w:val="ListParagraph"/>
         <w:numPr>
           <w:ilvl w:val="0"/>
           <w:numId w:val="1"/>
@@ -364,11 +392,19 @@
         </w:rPr>
         <w:t xml:space="preserve">private bool </w:t>
       </w:r>
-      <w:r>
-        <w:rPr>
-          <w:color w:val="0070C0"/>
-        </w:rPr>
-        <w:t xml:space="preserve">hasSettlement </w:t>
+      <w:proofErr w:type="spellStart"/>
+      <w:r>
+        <w:rPr>
+          <w:color w:val="0070C0"/>
+        </w:rPr>
+        <w:t>hasSettlement</w:t>
+      </w:r>
+      <w:proofErr w:type="spellEnd"/>
+      <w:r>
+        <w:rPr>
+          <w:color w:val="0070C0"/>
+        </w:rPr>
+        <w:t xml:space="preserve"> </w:t>
       </w:r>
       <w:r>
         <w:t xml:space="preserve">- </w:t>
@@ -382,7 +418,7 @@
     </w:p>
     <w:p>
       <w:pPr>
-        <w:pStyle w:val="Listparagraf"/>
+        <w:pStyle w:val="ListParagraph"/>
         <w:numPr>
           <w:ilvl w:val="0"/>
           <w:numId w:val="1"/>
@@ -406,12 +442,14 @@
         </w:rPr>
         <w:t xml:space="preserve"> </w:t>
       </w:r>
+      <w:proofErr w:type="spellStart"/>
       <w:r>
         <w:rPr>
           <w:color w:val="0070C0"/>
         </w:rPr>
         <w:t>settlementType</w:t>
       </w:r>
+      <w:proofErr w:type="spellEnd"/>
       <w:r>
         <w:t xml:space="preserve"> – an object of type settlement which memorizes the type of settlement</w:t>
       </w:r>
@@ -421,7 +459,7 @@
     </w:p>
     <w:p>
       <w:pPr>
-        <w:pStyle w:val="Listparagraf"/>
+        <w:pStyle w:val="ListParagraph"/>
         <w:numPr>
           <w:ilvl w:val="0"/>
           <w:numId w:val="1"/>
@@ -439,25 +477,32 @@
         </w:rPr>
         <w:t xml:space="preserve"> </w:t>
       </w:r>
+      <w:proofErr w:type="spellStart"/>
       <w:r>
         <w:rPr>
           <w:color w:val="0070C0"/>
         </w:rPr>
         <w:t>hasPort</w:t>
       </w:r>
+      <w:proofErr w:type="spellEnd"/>
       <w:r>
         <w:rPr>
           <w:color w:val="00B0F0"/>
         </w:rPr>
         <w:t xml:space="preserve"> </w:t>
       </w:r>
-      <w:r>
-        <w:t>-  a bool variable which tells us if the settlement has a port or not;</w:t>
-      </w:r>
-    </w:p>
-    <w:p>
-      <w:pPr>
-        <w:pStyle w:val="Listparagraf"/>
+      <w:proofErr w:type="gramStart"/>
+      <w:r>
+        <w:t>-  a</w:t>
+      </w:r>
+      <w:proofErr w:type="gramEnd"/>
+      <w:r>
+        <w:t xml:space="preserve"> bool variable which tells us if the settlement has a port or not;</w:t>
+      </w:r>
+    </w:p>
+    <w:p>
+      <w:pPr>
+        <w:pStyle w:val="ListParagraph"/>
         <w:numPr>
           <w:ilvl w:val="0"/>
           <w:numId w:val="1"/>
@@ -487,12 +532,14 @@
         </w:rPr>
         <w:t xml:space="preserve"> </w:t>
       </w:r>
+      <w:proofErr w:type="spellStart"/>
       <w:r>
         <w:rPr>
           <w:color w:val="0070C0"/>
         </w:rPr>
         <w:t>portType</w:t>
       </w:r>
+      <w:proofErr w:type="spellEnd"/>
       <w:r>
         <w:rPr>
           <w:color w:val="00B0F0"/>
@@ -541,7 +588,7 @@
     </w:p>
     <w:p>
       <w:pPr>
-        <w:pStyle w:val="Listparagraf"/>
+        <w:pStyle w:val="ListParagraph"/>
         <w:numPr>
           <w:ilvl w:val="0"/>
           <w:numId w:val="16"/>
@@ -598,7 +645,7 @@
     </w:p>
     <w:p>
       <w:pPr>
-        <w:pStyle w:val="Listparagraf"/>
+        <w:pStyle w:val="ListParagraph"/>
         <w:numPr>
           <w:ilvl w:val="0"/>
           <w:numId w:val="16"/>
@@ -610,12 +657,14 @@
         </w:rPr>
         <w:t xml:space="preserve">public override string </w:t>
       </w:r>
+      <w:proofErr w:type="spellStart"/>
       <w:r>
         <w:rPr>
           <w:color w:val="C00000"/>
         </w:rPr>
         <w:t>ToString</w:t>
       </w:r>
+      <w:proofErr w:type="spellEnd"/>
       <w:r>
         <w:rPr>
           <w:color w:val="FF0000"/>
@@ -631,11 +680,51 @@
     </w:p>
     <w:p>
       <w:pPr>
-        <w:pStyle w:val="Listparagraf"/>
+        <w:pStyle w:val="ListParagraph"/>
         <w:numPr>
           <w:ilvl w:val="0"/>
           <w:numId w:val="16"/>
         </w:numPr>
+      </w:pPr>
+      <w:r>
+        <w:rPr>
+          <w:color w:val="C00000"/>
+        </w:rPr>
+        <w:t xml:space="preserve">public void </w:t>
+      </w:r>
+      <w:proofErr w:type="spellStart"/>
+      <w:proofErr w:type="gramStart"/>
+      <w:r>
+        <w:rPr>
+          <w:color w:val="C00000"/>
+        </w:rPr>
+        <w:t>SettlePlayer</w:t>
+      </w:r>
+      <w:proofErr w:type="spellEnd"/>
+      <w:r>
+        <w:rPr>
+          <w:color w:val="C00000"/>
+        </w:rPr>
+        <w:t>(</w:t>
+      </w:r>
+      <w:proofErr w:type="gramEnd"/>
+      <w:r>
+        <w:rPr>
+          <w:color w:val="C00000"/>
+        </w:rPr>
+        <w:t xml:space="preserve">Player player, Settlements type) – </w:t>
+      </w:r>
+      <w:r>
+        <w:t xml:space="preserve">changes the relevant attributes when a player either settles on the node or upgrades his village to a city </w:t>
+      </w:r>
+    </w:p>
+    <w:p>
+      <w:pPr>
+        <w:pStyle w:val="ListParagraph"/>
+        <w:numPr>
+          <w:ilvl w:val="0"/>
+          <w:numId w:val="16"/>
+        </w:numPr>
         <w:rPr>
           <w:color w:val="C00000"/>
         </w:rPr>
@@ -719,7 +808,7 @@
     </w:p>
     <w:p>
       <w:pPr>
-        <w:pStyle w:val="Listparagraf"/>
+        <w:pStyle w:val="ListParagraph"/>
         <w:numPr>
           <w:ilvl w:val="0"/>
           <w:numId w:val="15"/>
@@ -753,7 +842,7 @@
     </w:p>
     <w:p>
       <w:pPr>
-        <w:pStyle w:val="Listparagraf"/>
+        <w:pStyle w:val="ListParagraph"/>
         <w:numPr>
           <w:ilvl w:val="0"/>
           <w:numId w:val="15"/>
@@ -787,7 +876,7 @@
     </w:p>
     <w:p>
       <w:pPr>
-        <w:pStyle w:val="Listparagraf"/>
+        <w:pStyle w:val="ListParagraph"/>
         <w:numPr>
           <w:ilvl w:val="0"/>
           <w:numId w:val="15"/>
@@ -800,11 +889,19 @@
         </w:rPr>
         <w:t xml:space="preserve">private bool </w:t>
       </w:r>
-      <w:r>
-        <w:rPr>
-          <w:color w:val="0070C0"/>
-        </w:rPr>
-        <w:t xml:space="preserve">hasRobber </w:t>
+      <w:proofErr w:type="spellStart"/>
+      <w:r>
+        <w:rPr>
+          <w:color w:val="0070C0"/>
+        </w:rPr>
+        <w:t>hasRobber</w:t>
+      </w:r>
+      <w:proofErr w:type="spellEnd"/>
+      <w:r>
+        <w:rPr>
+          <w:color w:val="0070C0"/>
+        </w:rPr>
+        <w:t xml:space="preserve"> </w:t>
       </w:r>
       <w:r>
         <w:t>– bool variable that specifies if a robber is placed on the hex</w:t>
@@ -815,7 +912,7 @@
     </w:p>
     <w:p>
       <w:pPr>
-        <w:pStyle w:val="Listparagraf"/>
+        <w:pStyle w:val="ListParagraph"/>
         <w:numPr>
           <w:ilvl w:val="0"/>
           <w:numId w:val="15"/>
@@ -840,11 +937,19 @@
         </w:rPr>
         <w:t xml:space="preserve">&gt; </w:t>
       </w:r>
-      <w:r>
-        <w:rPr>
-          <w:color w:val="0070C0"/>
-        </w:rPr>
-        <w:t xml:space="preserve">nodeNeighbors </w:t>
+      <w:proofErr w:type="spellStart"/>
+      <w:r>
+        <w:rPr>
+          <w:color w:val="0070C0"/>
+        </w:rPr>
+        <w:t>nodeNeighbors</w:t>
+      </w:r>
+      <w:proofErr w:type="spellEnd"/>
+      <w:r>
+        <w:rPr>
+          <w:color w:val="0070C0"/>
+        </w:rPr>
+        <w:t xml:space="preserve"> </w:t>
       </w:r>
       <w:r>
         <w:t>– list that contains all the node neighbors of the hex</w:t>
@@ -855,7 +960,7 @@
     </w:p>
     <w:p>
       <w:pPr>
-        <w:pStyle w:val="Listparagraf"/>
+        <w:pStyle w:val="ListParagraph"/>
         <w:numPr>
           <w:ilvl w:val="0"/>
           <w:numId w:val="15"/>
@@ -880,11 +985,19 @@
         </w:rPr>
         <w:t xml:space="preserve">&gt; </w:t>
       </w:r>
-      <w:r>
-        <w:rPr>
-          <w:color w:val="0070C0"/>
-        </w:rPr>
-        <w:t xml:space="preserve">hexNeigbords </w:t>
+      <w:proofErr w:type="spellStart"/>
+      <w:r>
+        <w:rPr>
+          <w:color w:val="0070C0"/>
+        </w:rPr>
+        <w:t>hexNeigbords</w:t>
+      </w:r>
+      <w:proofErr w:type="spellEnd"/>
+      <w:r>
+        <w:rPr>
+          <w:color w:val="0070C0"/>
+        </w:rPr>
+        <w:t xml:space="preserve"> </w:t>
       </w:r>
       <w:r>
         <w:t>– list that contains all the hex neighbors</w:t>
@@ -895,7 +1008,7 @@
     </w:p>
     <w:p>
       <w:pPr>
-        <w:pStyle w:val="Listparagraf"/>
+        <w:pStyle w:val="ListParagraph"/>
         <w:numPr>
           <w:ilvl w:val="0"/>
           <w:numId w:val="15"/>
@@ -952,7 +1065,7 @@
     </w:p>
     <w:p>
       <w:pPr>
-        <w:pStyle w:val="Listparagraf"/>
+        <w:pStyle w:val="ListParagraph"/>
         <w:numPr>
           <w:ilvl w:val="0"/>
           <w:numId w:val="17"/>
@@ -1017,7 +1130,15 @@
         <w:t xml:space="preserve">– </w:t>
       </w:r>
       <w:r>
-        <w:t>initializes the id, resource, number, and hasRobber with value false</w:t>
+        <w:t xml:space="preserve">initializes the id, resource, number, and </w:t>
+      </w:r>
+      <w:proofErr w:type="spellStart"/>
+      <w:r>
+        <w:t>hasRobber</w:t>
+      </w:r>
+      <w:proofErr w:type="spellEnd"/>
+      <w:r>
+        <w:t xml:space="preserve"> with value false</w:t>
       </w:r>
       <w:r>
         <w:t>;</w:t>
@@ -1025,7 +1146,7 @@
     </w:p>
     <w:p>
       <w:pPr>
-        <w:pStyle w:val="Listparagraf"/>
+        <w:pStyle w:val="ListParagraph"/>
         <w:numPr>
           <w:ilvl w:val="0"/>
           <w:numId w:val="17"/>
@@ -1074,7 +1195,7 @@
     </w:p>
     <w:p>
       <w:pPr>
-        <w:pStyle w:val="Listparagraf"/>
+        <w:pStyle w:val="ListParagraph"/>
         <w:numPr>
           <w:ilvl w:val="0"/>
           <w:numId w:val="17"/>
@@ -1087,12 +1208,14 @@
         </w:rPr>
         <w:t xml:space="preserve">public void </w:t>
       </w:r>
+      <w:proofErr w:type="spellStart"/>
       <w:r>
         <w:rPr>
           <w:color w:val="C00000"/>
         </w:rPr>
         <w:t>setDetails</w:t>
       </w:r>
+      <w:proofErr w:type="spellEnd"/>
       <w:r>
         <w:rPr>
           <w:color w:val="FF0000"/>
@@ -1120,7 +1243,7 @@
     </w:p>
     <w:p>
       <w:pPr>
-        <w:pStyle w:val="Listparagraf"/>
+        <w:pStyle w:val="ListParagraph"/>
         <w:numPr>
           <w:ilvl w:val="0"/>
           <w:numId w:val="17"/>
@@ -1131,13 +1254,22 @@
         <w:rPr>
           <w:color w:val="C00000"/>
         </w:rPr>
+        <w:lastRenderedPageBreak/>
         <w:t xml:space="preserve">public override string </w:t>
       </w:r>
-      <w:r>
-        <w:rPr>
-          <w:color w:val="C00000"/>
-        </w:rPr>
-        <w:t xml:space="preserve">toString </w:t>
+      <w:proofErr w:type="spellStart"/>
+      <w:r>
+        <w:rPr>
+          <w:color w:val="C00000"/>
+        </w:rPr>
+        <w:t>toString</w:t>
+      </w:r>
+      <w:proofErr w:type="spellEnd"/>
+      <w:r>
+        <w:rPr>
+          <w:color w:val="C00000"/>
+        </w:rPr>
+        <w:t xml:space="preserve"> </w:t>
       </w:r>
       <w:r>
         <w:t>- a function that outputs all the data about the hex</w:t>
@@ -1148,12 +1280,45 @@
     </w:p>
     <w:p>
       <w:pPr>
-        <w:pStyle w:val="Listparagraf"/>
+        <w:pStyle w:val="ListParagraph"/>
         <w:numPr>
           <w:ilvl w:val="0"/>
           <w:numId w:val="17"/>
         </w:numPr>
         <w:spacing w:after="160" w:line="259" w:lineRule="auto"/>
+      </w:pPr>
+      <w:r>
+        <w:rPr>
+          <w:color w:val="C00000"/>
+        </w:rPr>
+        <w:t xml:space="preserve">public List&lt;Node&gt; </w:t>
+      </w:r>
+      <w:proofErr w:type="spellStart"/>
+      <w:r>
+        <w:rPr>
+          <w:color w:val="C00000"/>
+        </w:rPr>
+        <w:t>SettledNeighborNodes</w:t>
+      </w:r>
+      <w:proofErr w:type="spellEnd"/>
+      <w:r>
+        <w:rPr>
+          <w:color w:val="C00000"/>
+        </w:rPr>
+        <w:t xml:space="preserve"> </w:t>
+      </w:r>
+      <w:r>
+        <w:t>– returns the nodes neighboring the hex that have settlements on them</w:t>
+      </w:r>
+    </w:p>
+    <w:p>
+      <w:pPr>
+        <w:pStyle w:val="ListParagraph"/>
+        <w:numPr>
+          <w:ilvl w:val="0"/>
+          <w:numId w:val="17"/>
+        </w:numPr>
+        <w:spacing w:after="160" w:line="259" w:lineRule="auto"/>
         <w:rPr>
           <w:color w:val="C00000"/>
         </w:rPr>
@@ -1170,6 +1335,15 @@
         </w:rPr>
         <w:t>;</w:t>
       </w:r>
+    </w:p>
+    <w:p>
+      <w:pPr>
+        <w:spacing w:after="160" w:line="259" w:lineRule="auto"/>
+        <w:ind w:left="360"/>
+        <w:rPr>
+          <w:color w:val="C00000"/>
+        </w:rPr>
+      </w:pPr>
     </w:p>
     <w:p>
       <w:pPr>
@@ -1183,7 +1357,6 @@
         <w:rPr>
           <w:noProof/>
         </w:rPr>
-        <w:lastRenderedPageBreak/>
         <w:drawing>
           <wp:anchor distT="0" distB="0" distL="114300" distR="114300" simplePos="0" relativeHeight="251657216" behindDoc="1" locked="0" layoutInCell="1" allowOverlap="1" wp14:anchorId="1322EA29" wp14:editId="57A6E0C2">
             <wp:simplePos x="0" y="0"/>
@@ -1278,7 +1451,7 @@
     </w:p>
     <w:p>
       <w:pPr>
-        <w:pStyle w:val="Listparagraf"/>
+        <w:pStyle w:val="ListParagraph"/>
         <w:numPr>
           <w:ilvl w:val="0"/>
           <w:numId w:val="18"/>
@@ -1315,7 +1488,7 @@
     </w:p>
     <w:p>
       <w:pPr>
-        <w:pStyle w:val="Listparagraf"/>
+        <w:pStyle w:val="ListParagraph"/>
         <w:numPr>
           <w:ilvl w:val="0"/>
           <w:numId w:val="18"/>
@@ -1361,7 +1534,7 @@
     </w:p>
     <w:p>
       <w:pPr>
-        <w:pStyle w:val="Listparagraf"/>
+        <w:pStyle w:val="ListParagraph"/>
         <w:numPr>
           <w:ilvl w:val="0"/>
           <w:numId w:val="18"/>
@@ -1386,11 +1559,19 @@
         </w:rPr>
         <w:t xml:space="preserve">&gt; </w:t>
       </w:r>
-      <w:r>
-        <w:rPr>
-          <w:color w:val="0070C0"/>
-        </w:rPr>
-        <w:t xml:space="preserve">resourceTile </w:t>
+      <w:proofErr w:type="spellStart"/>
+      <w:r>
+        <w:rPr>
+          <w:color w:val="0070C0"/>
+        </w:rPr>
+        <w:t>resourceTile</w:t>
+      </w:r>
+      <w:proofErr w:type="spellEnd"/>
+      <w:r>
+        <w:rPr>
+          <w:color w:val="0070C0"/>
+        </w:rPr>
+        <w:t xml:space="preserve"> </w:t>
       </w:r>
       <w:r>
         <w:t>– a list that contains the</w:t>
@@ -1398,7 +1579,7 @@
     </w:p>
     <w:p>
       <w:pPr>
-        <w:pStyle w:val="Listparagraf"/>
+        <w:pStyle w:val="ListParagraph"/>
         <w:spacing w:after="160" w:line="259" w:lineRule="auto"/>
       </w:pPr>
       <w:r>
@@ -1410,7 +1591,7 @@
     </w:p>
     <w:p>
       <w:pPr>
-        <w:pStyle w:val="Listparagraf"/>
+        <w:pStyle w:val="ListParagraph"/>
         <w:numPr>
           <w:ilvl w:val="0"/>
           <w:numId w:val="18"/>
@@ -1447,20 +1628,27 @@
         </w:rPr>
         <w:t xml:space="preserve">&gt; </w:t>
       </w:r>
+      <w:proofErr w:type="spellStart"/>
       <w:r>
         <w:rPr>
           <w:color w:val="0070C0"/>
         </w:rPr>
         <w:t>typeOfPort</w:t>
       </w:r>
+      <w:proofErr w:type="spellEnd"/>
       <w:r>
         <w:rPr>
           <w:color w:val="00B0F0"/>
         </w:rPr>
         <w:t xml:space="preserve"> </w:t>
       </w:r>
-      <w:r>
-        <w:t>-  a list that contains the types of ports</w:t>
+      <w:proofErr w:type="gramStart"/>
+      <w:r>
+        <w:t>-  a</w:t>
+      </w:r>
+      <w:proofErr w:type="gramEnd"/>
+      <w:r>
+        <w:t xml:space="preserve"> list that contains the types of ports</w:t>
       </w:r>
       <w:r>
         <w:t>.</w:t>
@@ -1496,7 +1684,7 @@
     </w:p>
     <w:p>
       <w:pPr>
-        <w:pStyle w:val="Listparagraf"/>
+        <w:pStyle w:val="ListParagraph"/>
         <w:numPr>
           <w:ilvl w:val="0"/>
           <w:numId w:val="19"/>
@@ -1533,7 +1721,7 @@
     </w:p>
     <w:p>
       <w:pPr>
-        <w:pStyle w:val="Listparagraf"/>
+        <w:pStyle w:val="ListParagraph"/>
         <w:numPr>
           <w:ilvl w:val="0"/>
           <w:numId w:val="19"/>
@@ -1546,11 +1734,19 @@
         </w:rPr>
         <w:t xml:space="preserve">private void </w:t>
       </w:r>
-      <w:r>
-        <w:rPr>
-          <w:color w:val="C00000"/>
-        </w:rPr>
-        <w:t xml:space="preserve">initNodes </w:t>
+      <w:proofErr w:type="spellStart"/>
+      <w:r>
+        <w:rPr>
+          <w:color w:val="C00000"/>
+        </w:rPr>
+        <w:t>initNodes</w:t>
+      </w:r>
+      <w:proofErr w:type="spellEnd"/>
+      <w:r>
+        <w:rPr>
+          <w:color w:val="C00000"/>
+        </w:rPr>
+        <w:t xml:space="preserve"> </w:t>
       </w:r>
       <w:r>
         <w:t xml:space="preserve">– </w:t>
@@ -1561,7 +1757,7 @@
     </w:p>
     <w:p>
       <w:pPr>
-        <w:pStyle w:val="Listparagraf"/>
+        <w:pStyle w:val="ListParagraph"/>
         <w:numPr>
           <w:ilvl w:val="0"/>
           <w:numId w:val="19"/>
@@ -1574,19 +1770,29 @@
         </w:rPr>
         <w:t xml:space="preserve">private void </w:t>
       </w:r>
+      <w:proofErr w:type="spellStart"/>
       <w:r>
         <w:rPr>
           <w:color w:val="C00000"/>
         </w:rPr>
         <w:t>initHexes</w:t>
       </w:r>
-      <w:r>
-        <w:t xml:space="preserve"> – initializes 37 hexes on the in the hexes list(19 of them with positive values and the rest of them with negative values, for the ones on the edge of the map so we can build settlements on the edge of the map)</w:t>
-      </w:r>
-    </w:p>
-    <w:p>
-      <w:pPr>
-        <w:pStyle w:val="Listparagraf"/>
+      <w:proofErr w:type="spellEnd"/>
+      <w:r>
+        <w:t xml:space="preserve"> – initializes 37 hexes on the in the hexes </w:t>
+      </w:r>
+      <w:proofErr w:type="gramStart"/>
+      <w:r>
+        <w:t>list(</w:t>
+      </w:r>
+      <w:proofErr w:type="gramEnd"/>
+      <w:r>
+        <w:t>19 of them with positive values and the rest of them with negative values, for the ones on the edge of the map so we can build settlements on the edge of the map)</w:t>
+      </w:r>
+    </w:p>
+    <w:p>
+      <w:pPr>
+        <w:pStyle w:val="ListParagraph"/>
         <w:numPr>
           <w:ilvl w:val="0"/>
           <w:numId w:val="19"/>
@@ -1599,12 +1805,14 @@
         </w:rPr>
         <w:t xml:space="preserve">private void </w:t>
       </w:r>
+      <w:proofErr w:type="spellStart"/>
       <w:r>
         <w:rPr>
           <w:color w:val="C00000"/>
         </w:rPr>
         <w:t>generateHexDetails</w:t>
       </w:r>
+      <w:proofErr w:type="spellEnd"/>
       <w:r>
         <w:rPr>
           <w:color w:val="FF0000"/>
@@ -1617,7 +1825,7 @@
     </w:p>
     <w:p>
       <w:pPr>
-        <w:pStyle w:val="Listparagraf"/>
+        <w:pStyle w:val="ListParagraph"/>
         <w:numPr>
           <w:ilvl w:val="0"/>
           <w:numId w:val="19"/>
@@ -1630,12 +1838,14 @@
         </w:rPr>
         <w:t xml:space="preserve">private void </w:t>
       </w:r>
+      <w:proofErr w:type="spellStart"/>
       <w:r>
         <w:rPr>
           <w:color w:val="C00000"/>
         </w:rPr>
         <w:t>addPortsToNodes</w:t>
       </w:r>
+      <w:proofErr w:type="spellEnd"/>
       <w:r>
         <w:rPr>
           <w:color w:val="C00000"/>
@@ -1651,7 +1861,7 @@
     </w:p>
     <w:p>
       <w:pPr>
-        <w:pStyle w:val="Listparagraf"/>
+        <w:pStyle w:val="ListParagraph"/>
         <w:numPr>
           <w:ilvl w:val="0"/>
           <w:numId w:val="19"/>
@@ -1664,11 +1874,55 @@
         </w:rPr>
         <w:t xml:space="preserve">private void </w:t>
       </w:r>
-      <w:r>
-        <w:rPr>
-          <w:color w:val="C00000"/>
-        </w:rPr>
-        <w:t>addHexNeighborsToHexes, addNodeNeighborsToHexes, addHexNeighborsToNodes, addNo</w:t>
+      <w:proofErr w:type="spellStart"/>
+      <w:r>
+        <w:rPr>
+          <w:color w:val="C00000"/>
+        </w:rPr>
+        <w:t>addHexNeighborsToHexes</w:t>
+      </w:r>
+      <w:proofErr w:type="spellEnd"/>
+      <w:r>
+        <w:rPr>
+          <w:color w:val="C00000"/>
+        </w:rPr>
+        <w:t xml:space="preserve">, </w:t>
+      </w:r>
+      <w:proofErr w:type="spellStart"/>
+      <w:r>
+        <w:rPr>
+          <w:color w:val="C00000"/>
+        </w:rPr>
+        <w:t>addNodeNeighborsToHexes</w:t>
+      </w:r>
+      <w:proofErr w:type="spellEnd"/>
+      <w:r>
+        <w:rPr>
+          <w:color w:val="C00000"/>
+        </w:rPr>
+        <w:t xml:space="preserve">, </w:t>
+      </w:r>
+      <w:proofErr w:type="spellStart"/>
+      <w:r>
+        <w:rPr>
+          <w:color w:val="C00000"/>
+        </w:rPr>
+        <w:t>addHexNeighborsToNodes</w:t>
+      </w:r>
+      <w:proofErr w:type="spellEnd"/>
+      <w:r>
+        <w:rPr>
+          <w:color w:val="C00000"/>
+        </w:rPr>
+        <w:t xml:space="preserve">, </w:t>
+      </w:r>
+      <w:proofErr w:type="spellStart"/>
+      <w:proofErr w:type="gramStart"/>
+      <w:r>
+        <w:rPr>
+          <w:color w:val="C00000"/>
+        </w:rPr>
+        <w:t>addNo</w:t>
       </w:r>
       <w:r>
         <w:rPr>
@@ -1694,25 +1948,30 @@
         </w:rPr>
         <w:t>oNodes</w:t>
       </w:r>
-      <w:r>
-        <w:rPr>
-          <w:color w:val="C00000"/>
-        </w:rPr>
-        <w:t xml:space="preserve"> </w:t>
-      </w:r>
-      <w:r>
-        <w:rPr>
-          <w:color w:val="C00000"/>
-        </w:rPr>
-        <w:t xml:space="preserve"> </w:t>
-      </w:r>
-      <w:r>
-        <w:t>-  hardcoded initialization of the map</w:t>
-      </w:r>
-    </w:p>
-    <w:p>
-      <w:pPr>
-        <w:pStyle w:val="Listparagraf"/>
+      <w:proofErr w:type="spellEnd"/>
+      <w:r>
+        <w:rPr>
+          <w:color w:val="C00000"/>
+        </w:rPr>
+        <w:t xml:space="preserve"> </w:t>
+      </w:r>
+      <w:r>
+        <w:rPr>
+          <w:color w:val="C00000"/>
+        </w:rPr>
+        <w:t xml:space="preserve"> </w:t>
+      </w:r>
+      <w:r>
+        <w:t>-</w:t>
+      </w:r>
+      <w:proofErr w:type="gramEnd"/>
+      <w:r>
+        <w:t xml:space="preserve">  hardcoded initialization of the map</w:t>
+      </w:r>
+    </w:p>
+    <w:p>
+      <w:pPr>
+        <w:pStyle w:val="ListParagraph"/>
         <w:numPr>
           <w:ilvl w:val="0"/>
           <w:numId w:val="19"/>
@@ -1766,7 +2025,7 @@
     </w:p>
     <w:p>
       <w:pPr>
-        <w:pStyle w:val="Listparagraf"/>
+        <w:pStyle w:val="ListParagraph"/>
         <w:numPr>
           <w:ilvl w:val="0"/>
           <w:numId w:val="7"/>
@@ -1815,7 +2074,7 @@
     </w:p>
     <w:p>
       <w:pPr>
-        <w:pStyle w:val="Listparagraf"/>
+        <w:pStyle w:val="ListParagraph"/>
         <w:numPr>
           <w:ilvl w:val="0"/>
           <w:numId w:val="7"/>
@@ -1861,7 +2120,7 @@
     </w:p>
     <w:p>
       <w:pPr>
-        <w:pStyle w:val="Listparagraf"/>
+        <w:pStyle w:val="ListParagraph"/>
         <w:numPr>
           <w:ilvl w:val="0"/>
           <w:numId w:val="7"/>
@@ -1904,7 +2163,7 @@
     </w:p>
     <w:p>
       <w:pPr>
-        <w:pStyle w:val="Listparagraf"/>
+        <w:pStyle w:val="ListParagraph"/>
         <w:numPr>
           <w:ilvl w:val="0"/>
           <w:numId w:val="7"/>
@@ -1914,11 +2173,19 @@
           <w:color w:val="00B0F0"/>
         </w:rPr>
       </w:pPr>
-      <w:r>
-        <w:rPr>
-          <w:color w:val="0070C0"/>
-        </w:rPr>
-        <w:t>private  List&lt;</w:t>
+      <w:proofErr w:type="gramStart"/>
+      <w:r>
+        <w:rPr>
+          <w:color w:val="0070C0"/>
+        </w:rPr>
+        <w:t>private  List</w:t>
+      </w:r>
+      <w:proofErr w:type="gramEnd"/>
+      <w:r>
+        <w:rPr>
+          <w:color w:val="0070C0"/>
+        </w:rPr>
+        <w:t>&lt;</w:t>
       </w:r>
       <w:r>
         <w:rPr>
@@ -1932,12 +2199,14 @@
         </w:rPr>
         <w:t xml:space="preserve">&gt; </w:t>
       </w:r>
+      <w:proofErr w:type="spellStart"/>
       <w:r>
         <w:rPr>
           <w:color w:val="0070C0"/>
         </w:rPr>
         <w:t>allRoads</w:t>
       </w:r>
+      <w:proofErr w:type="spellEnd"/>
       <w:r>
         <w:rPr>
           <w:color w:val="00B0F0"/>
@@ -1959,18 +2228,26 @@
     </w:p>
     <w:p>
       <w:pPr>
-        <w:pStyle w:val="Listparagraf"/>
+        <w:pStyle w:val="ListParagraph"/>
         <w:numPr>
           <w:ilvl w:val="0"/>
           <w:numId w:val="7"/>
         </w:numPr>
         <w:spacing w:after="160" w:line="259" w:lineRule="auto"/>
       </w:pPr>
-      <w:r>
-        <w:rPr>
-          <w:color w:val="0070C0"/>
-        </w:rPr>
-        <w:t>private  List&lt;</w:t>
+      <w:proofErr w:type="gramStart"/>
+      <w:r>
+        <w:rPr>
+          <w:color w:val="0070C0"/>
+        </w:rPr>
+        <w:t>private  List</w:t>
+      </w:r>
+      <w:proofErr w:type="gramEnd"/>
+      <w:r>
+        <w:rPr>
+          <w:color w:val="0070C0"/>
+        </w:rPr>
+        <w:t>&lt;</w:t>
       </w:r>
       <w:r>
         <w:rPr>
@@ -1984,12 +2261,14 @@
         </w:rPr>
         <w:t xml:space="preserve">&gt; </w:t>
       </w:r>
+      <w:proofErr w:type="spellStart"/>
       <w:r>
         <w:rPr>
           <w:color w:val="0070C0"/>
         </w:rPr>
         <w:t>settledNodes</w:t>
       </w:r>
+      <w:proofErr w:type="spellEnd"/>
       <w:r>
         <w:rPr>
           <w:color w:val="0070C0"/>
@@ -2011,7 +2290,7 @@
     </w:p>
     <w:p>
       <w:pPr>
-        <w:pStyle w:val="Listparagraf"/>
+        <w:pStyle w:val="ListParagraph"/>
         <w:numPr>
           <w:ilvl w:val="0"/>
           <w:numId w:val="7"/>
@@ -2033,60 +2312,94 @@
         </w:rPr>
         <w:t xml:space="preserve"> </w:t>
       </w:r>
-      <w:r>
-        <w:rPr>
-          <w:color w:val="0070C0"/>
-        </w:rPr>
-        <w:t>wheatQty,</w:t>
-      </w:r>
-      <w:r>
-        <w:rPr>
-          <w:color w:val="0070C0"/>
-        </w:rPr>
-        <w:t xml:space="preserve"> </w:t>
-      </w:r>
-      <w:r>
-        <w:rPr>
-          <w:color w:val="0070C0"/>
-        </w:rPr>
-        <w:t>sheepQty,</w:t>
-      </w:r>
-      <w:r>
-        <w:rPr>
-          <w:color w:val="0070C0"/>
-        </w:rPr>
-        <w:t xml:space="preserve"> </w:t>
-      </w:r>
-      <w:r>
-        <w:rPr>
-          <w:color w:val="0070C0"/>
-        </w:rPr>
-        <w:t>clayQty,</w:t>
-      </w:r>
-      <w:r>
-        <w:rPr>
-          <w:color w:val="0070C0"/>
-        </w:rPr>
-        <w:t xml:space="preserve"> </w:t>
-      </w:r>
-      <w:r>
-        <w:rPr>
-          <w:color w:val="0070C0"/>
-        </w:rPr>
-        <w:t>stoneQty,</w:t>
-      </w:r>
-      <w:r>
-        <w:rPr>
-          <w:color w:val="0070C0"/>
-        </w:rPr>
-        <w:t xml:space="preserve"> </w:t>
-      </w:r>
+      <w:proofErr w:type="spellStart"/>
+      <w:r>
+        <w:rPr>
+          <w:color w:val="0070C0"/>
+        </w:rPr>
+        <w:t>wheatQty</w:t>
+      </w:r>
+      <w:proofErr w:type="spellEnd"/>
+      <w:r>
+        <w:rPr>
+          <w:color w:val="0070C0"/>
+        </w:rPr>
+        <w:t>,</w:t>
+      </w:r>
+      <w:r>
+        <w:rPr>
+          <w:color w:val="0070C0"/>
+        </w:rPr>
+        <w:t xml:space="preserve"> </w:t>
+      </w:r>
+      <w:proofErr w:type="spellStart"/>
+      <w:r>
+        <w:rPr>
+          <w:color w:val="0070C0"/>
+        </w:rPr>
+        <w:t>sheepQty</w:t>
+      </w:r>
+      <w:proofErr w:type="spellEnd"/>
+      <w:r>
+        <w:rPr>
+          <w:color w:val="0070C0"/>
+        </w:rPr>
+        <w:t>,</w:t>
+      </w:r>
+      <w:r>
+        <w:rPr>
+          <w:color w:val="0070C0"/>
+        </w:rPr>
+        <w:t xml:space="preserve"> </w:t>
+      </w:r>
+      <w:proofErr w:type="spellStart"/>
+      <w:r>
+        <w:rPr>
+          <w:color w:val="0070C0"/>
+        </w:rPr>
+        <w:t>clayQty</w:t>
+      </w:r>
+      <w:proofErr w:type="spellEnd"/>
+      <w:r>
+        <w:rPr>
+          <w:color w:val="0070C0"/>
+        </w:rPr>
+        <w:t>,</w:t>
+      </w:r>
+      <w:r>
+        <w:rPr>
+          <w:color w:val="0070C0"/>
+        </w:rPr>
+        <w:t xml:space="preserve"> </w:t>
+      </w:r>
+      <w:proofErr w:type="spellStart"/>
+      <w:r>
+        <w:rPr>
+          <w:color w:val="0070C0"/>
+        </w:rPr>
+        <w:t>stoneQty</w:t>
+      </w:r>
+      <w:proofErr w:type="spellEnd"/>
+      <w:r>
+        <w:rPr>
+          <w:color w:val="0070C0"/>
+        </w:rPr>
+        <w:t>,</w:t>
+      </w:r>
+      <w:r>
+        <w:rPr>
+          <w:color w:val="0070C0"/>
+        </w:rPr>
+        <w:t xml:space="preserve"> </w:t>
+      </w:r>
+      <w:proofErr w:type="spellStart"/>
       <w:r>
         <w:rPr>
           <w:color w:val="0070C0"/>
         </w:rPr>
         <w:t>woodQty</w:t>
       </w:r>
+      <w:proofErr w:type="spellEnd"/>
       <w:r>
         <w:rPr>
           <w:color w:val="0070C0"/>
@@ -2102,7 +2415,7 @@
     </w:p>
     <w:p>
       <w:pPr>
-        <w:pStyle w:val="Listparagraf"/>
+        <w:pStyle w:val="ListParagraph"/>
         <w:numPr>
           <w:ilvl w:val="0"/>
           <w:numId w:val="7"/>
@@ -2121,36 +2434,54 @@
         </w:rPr>
         <w:t xml:space="preserve"> </w:t>
       </w:r>
-      <w:r>
-        <w:rPr>
-          <w:color w:val="0070C0"/>
-        </w:rPr>
-        <w:t>villagesLeft,</w:t>
-      </w:r>
-      <w:r>
-        <w:rPr>
-          <w:color w:val="0070C0"/>
-        </w:rPr>
-        <w:t xml:space="preserve"> </w:t>
-      </w:r>
-      <w:r>
-        <w:rPr>
-          <w:color w:val="0070C0"/>
-        </w:rPr>
-        <w:t>citiesLeft,</w:t>
-      </w:r>
-      <w:r>
-        <w:rPr>
-          <w:color w:val="0070C0"/>
-        </w:rPr>
-        <w:t xml:space="preserve"> </w:t>
-      </w:r>
+      <w:proofErr w:type="spellStart"/>
+      <w:r>
+        <w:rPr>
+          <w:color w:val="0070C0"/>
+        </w:rPr>
+        <w:t>villagesLeft</w:t>
+      </w:r>
+      <w:proofErr w:type="spellEnd"/>
+      <w:r>
+        <w:rPr>
+          <w:color w:val="0070C0"/>
+        </w:rPr>
+        <w:t>,</w:t>
+      </w:r>
+      <w:r>
+        <w:rPr>
+          <w:color w:val="0070C0"/>
+        </w:rPr>
+        <w:t xml:space="preserve"> </w:t>
+      </w:r>
+      <w:proofErr w:type="spellStart"/>
+      <w:r>
+        <w:rPr>
+          <w:color w:val="0070C0"/>
+        </w:rPr>
+        <w:t>citiesLeft</w:t>
+      </w:r>
+      <w:proofErr w:type="spellEnd"/>
+      <w:r>
+        <w:rPr>
+          <w:color w:val="0070C0"/>
+        </w:rPr>
+        <w:t>,</w:t>
+      </w:r>
+      <w:r>
+        <w:rPr>
+          <w:color w:val="0070C0"/>
+        </w:rPr>
+        <w:t xml:space="preserve"> </w:t>
+      </w:r>
+      <w:proofErr w:type="spellStart"/>
       <w:r>
         <w:rPr>
           <w:color w:val="0070C0"/>
         </w:rPr>
         <w:t>roadsLeft</w:t>
       </w:r>
+      <w:proofErr w:type="spellEnd"/>
       <w:r>
         <w:t xml:space="preserve"> </w:t>
       </w:r>
@@ -2166,7 +2497,7 @@
     </w:p>
     <w:p>
       <w:pPr>
-        <w:pStyle w:val="Listparagraf"/>
+        <w:pStyle w:val="ListParagraph"/>
         <w:numPr>
           <w:ilvl w:val="0"/>
           <w:numId w:val="7"/>
@@ -2177,6 +2508,7 @@
         <w:rPr>
           <w:color w:val="0070C0"/>
         </w:rPr>
+        <w:lastRenderedPageBreak/>
         <w:t>private int</w:t>
       </w:r>
       <w:r>
@@ -2185,12 +2517,15 @@
         </w:rPr>
         <w:t xml:space="preserve"> </w:t>
       </w:r>
+      <w:proofErr w:type="spellStart"/>
+      <w:proofErr w:type="gramStart"/>
       <w:r>
         <w:rPr>
           <w:color w:val="0070C0"/>
         </w:rPr>
         <w:t>knightCardsLeft</w:t>
       </w:r>
+      <w:proofErr w:type="spellEnd"/>
       <w:r>
         <w:rPr>
           <w:color w:val="0070C0"/>
@@ -2203,54 +2538,81 @@
         </w:rPr>
         <w:t>,</w:t>
       </w:r>
-      <w:r>
-        <w:rPr>
-          <w:color w:val="0070C0"/>
-        </w:rPr>
-        <w:t xml:space="preserve"> </w:t>
-      </w:r>
-      <w:r>
-        <w:rPr>
-          <w:color w:val="0070C0"/>
-        </w:rPr>
-        <w:t>victoryPointCardsLeft,</w:t>
-      </w:r>
-      <w:r>
-        <w:rPr>
-          <w:color w:val="0070C0"/>
-        </w:rPr>
-        <w:t xml:space="preserve"> </w:t>
-      </w:r>
-      <w:r>
-        <w:rPr>
-          <w:color w:val="0070C0"/>
-        </w:rPr>
-        <w:t>roadBuildingCardsLeft,</w:t>
-      </w:r>
-      <w:r>
-        <w:rPr>
-          <w:color w:val="0070C0"/>
-        </w:rPr>
-        <w:t xml:space="preserve"> </w:t>
-      </w:r>
-      <w:r>
-        <w:rPr>
-          <w:color w:val="0070C0"/>
-        </w:rPr>
-        <w:t>yearOfPlentyCardsLeft,</w:t>
-      </w:r>
-      <w:r>
-        <w:rPr>
-          <w:color w:val="0070C0"/>
-        </w:rPr>
-        <w:t xml:space="preserve"> </w:t>
-      </w:r>
+      <w:proofErr w:type="gramEnd"/>
+      <w:r>
+        <w:rPr>
+          <w:color w:val="0070C0"/>
+        </w:rPr>
+        <w:t xml:space="preserve"> </w:t>
+      </w:r>
+      <w:proofErr w:type="spellStart"/>
+      <w:r>
+        <w:rPr>
+          <w:color w:val="0070C0"/>
+        </w:rPr>
+        <w:t>victoryPointCardsLeft</w:t>
+      </w:r>
+      <w:proofErr w:type="spellEnd"/>
+      <w:r>
+        <w:rPr>
+          <w:color w:val="0070C0"/>
+        </w:rPr>
+        <w:t>,</w:t>
+      </w:r>
+      <w:r>
+        <w:rPr>
+          <w:color w:val="0070C0"/>
+        </w:rPr>
+        <w:t xml:space="preserve"> </w:t>
+      </w:r>
+      <w:proofErr w:type="spellStart"/>
+      <w:r>
+        <w:rPr>
+          <w:color w:val="0070C0"/>
+        </w:rPr>
+        <w:t>roadBuildingCardsLeft</w:t>
+      </w:r>
+      <w:proofErr w:type="spellEnd"/>
+      <w:r>
+        <w:rPr>
+          <w:color w:val="0070C0"/>
+        </w:rPr>
+        <w:t>,</w:t>
+      </w:r>
+      <w:r>
+        <w:rPr>
+          <w:color w:val="0070C0"/>
+        </w:rPr>
+        <w:t xml:space="preserve"> </w:t>
+      </w:r>
+      <w:proofErr w:type="spellStart"/>
+      <w:r>
+        <w:rPr>
+          <w:color w:val="0070C0"/>
+        </w:rPr>
+        <w:t>yearOfPlentyCardsLeft</w:t>
+      </w:r>
+      <w:proofErr w:type="spellEnd"/>
+      <w:r>
+        <w:rPr>
+          <w:color w:val="0070C0"/>
+        </w:rPr>
+        <w:t>,</w:t>
+      </w:r>
+      <w:r>
+        <w:rPr>
+          <w:color w:val="0070C0"/>
+        </w:rPr>
+        <w:t xml:space="preserve"> </w:t>
+      </w:r>
+      <w:proofErr w:type="spellStart"/>
       <w:r>
         <w:rPr>
           <w:color w:val="0070C0"/>
         </w:rPr>
         <w:t>monopolyCardsLeft</w:t>
       </w:r>
+      <w:proofErr w:type="spellEnd"/>
       <w:r>
         <w:rPr>
           <w:color w:val="0070C0"/>
@@ -2272,7 +2634,7 @@
     </w:p>
     <w:p>
       <w:pPr>
-        <w:pStyle w:val="Listparagraf"/>
+        <w:pStyle w:val="ListParagraph"/>
         <w:numPr>
           <w:ilvl w:val="0"/>
           <w:numId w:val="7"/>
@@ -2288,12 +2650,14 @@
         </w:rPr>
         <w:t xml:space="preserve">private bool </w:t>
       </w:r>
+      <w:proofErr w:type="spellStart"/>
       <w:r>
         <w:rPr>
           <w:color w:val="0070C0"/>
         </w:rPr>
         <w:t>soldierCardsUsed</w:t>
       </w:r>
+      <w:proofErr w:type="spellEnd"/>
       <w:r>
         <w:rPr>
           <w:color w:val="0070C0"/>
@@ -2315,7 +2679,7 @@
     </w:p>
     <w:p>
       <w:pPr>
-        <w:pStyle w:val="Listparagraf"/>
+        <w:pStyle w:val="ListParagraph"/>
         <w:numPr>
           <w:ilvl w:val="0"/>
           <w:numId w:val="7"/>
@@ -2331,12 +2695,14 @@
         </w:rPr>
         <w:t xml:space="preserve">private bool </w:t>
       </w:r>
+      <w:proofErr w:type="spellStart"/>
       <w:r>
         <w:rPr>
           <w:color w:val="0070C0"/>
         </w:rPr>
         <w:t>hasLongestRoad</w:t>
       </w:r>
+      <w:proofErr w:type="spellEnd"/>
       <w:r>
         <w:rPr>
           <w:color w:val="0070C0"/>
@@ -2368,7 +2734,6 @@
           <w:b/>
           <w:sz w:val="24"/>
         </w:rPr>
-        <w:lastRenderedPageBreak/>
         <w:tab/>
       </w:r>
     </w:p>
@@ -2394,7 +2759,7 @@
     </w:p>
     <w:p>
       <w:pPr>
-        <w:pStyle w:val="Listparagraf"/>
+        <w:pStyle w:val="ListParagraph"/>
         <w:numPr>
           <w:ilvl w:val="0"/>
           <w:numId w:val="8"/>
@@ -2406,11 +2771,19 @@
         </w:rPr>
         <w:t xml:space="preserve">public </w:t>
       </w:r>
-      <w:r>
-        <w:rPr>
-          <w:color w:val="C00000"/>
-        </w:rPr>
-        <w:t>Player()</w:t>
+      <w:proofErr w:type="gramStart"/>
+      <w:r>
+        <w:rPr>
+          <w:color w:val="C00000"/>
+        </w:rPr>
+        <w:t>Player(</w:t>
+      </w:r>
+      <w:proofErr w:type="gramEnd"/>
+      <w:r>
+        <w:rPr>
+          <w:color w:val="C00000"/>
+        </w:rPr>
+        <w:t>)</w:t>
       </w:r>
       <w:r>
         <w:rPr>
@@ -2433,7 +2806,7 @@
     </w:p>
     <w:p>
       <w:pPr>
-        <w:pStyle w:val="Listparagraf"/>
+        <w:pStyle w:val="ListParagraph"/>
         <w:numPr>
           <w:ilvl w:val="0"/>
           <w:numId w:val="8"/>
@@ -2445,12 +2818,14 @@
         </w:rPr>
         <w:t xml:space="preserve">public </w:t>
       </w:r>
+      <w:proofErr w:type="gramStart"/>
       <w:r>
         <w:rPr>
           <w:color w:val="C00000"/>
         </w:rPr>
         <w:t>Player(</w:t>
       </w:r>
+      <w:proofErr w:type="gramEnd"/>
       <w:r>
         <w:rPr>
           <w:color w:val="C00000"/>
@@ -2487,23 +2862,39 @@
     </w:p>
     <w:p>
       <w:pPr>
-        <w:pStyle w:val="Listparagraf"/>
+        <w:pStyle w:val="ListParagraph"/>
         <w:numPr>
           <w:ilvl w:val="0"/>
           <w:numId w:val="8"/>
         </w:numPr>
       </w:pPr>
-      <w:r>
-        <w:rPr>
-          <w:color w:val="C00000"/>
-        </w:rPr>
-        <w:t>public  override</w:t>
-      </w:r>
-      <w:r>
-        <w:rPr>
-          <w:color w:val="C00000"/>
-        </w:rPr>
-        <w:t>ToString()</w:t>
+      <w:proofErr w:type="gramStart"/>
+      <w:r>
+        <w:rPr>
+          <w:color w:val="C00000"/>
+        </w:rPr>
+        <w:t xml:space="preserve">public  </w:t>
+      </w:r>
+      <w:proofErr w:type="spellStart"/>
+      <w:r>
+        <w:rPr>
+          <w:color w:val="C00000"/>
+        </w:rPr>
+        <w:t>override</w:t>
+      </w:r>
+      <w:r>
+        <w:rPr>
+          <w:color w:val="C00000"/>
+        </w:rPr>
+        <w:t>ToString</w:t>
+      </w:r>
+      <w:proofErr w:type="spellEnd"/>
+      <w:proofErr w:type="gramEnd"/>
+      <w:r>
+        <w:rPr>
+          <w:color w:val="C00000"/>
+        </w:rPr>
+        <w:t>()</w:t>
       </w:r>
       <w:r>
         <w:rPr>
@@ -2526,7 +2917,7 @@
     </w:p>
     <w:p>
       <w:pPr>
-        <w:pStyle w:val="Listparagraf"/>
+        <w:pStyle w:val="ListParagraph"/>
         <w:numPr>
           <w:ilvl w:val="0"/>
           <w:numId w:val="8"/>
@@ -2538,47 +2929,87 @@
         </w:rPr>
         <w:t xml:space="preserve">public void </w:t>
       </w:r>
-      <w:r>
-        <w:rPr>
-          <w:color w:val="C00000"/>
-        </w:rPr>
-        <w:t>useKnightCard(),</w:t>
-      </w:r>
-      <w:r>
-        <w:rPr>
-          <w:color w:val="C00000"/>
-        </w:rPr>
-        <w:t xml:space="preserve"> </w:t>
-      </w:r>
-      <w:r>
-        <w:rPr>
-          <w:color w:val="C00000"/>
-        </w:rPr>
-        <w:t>useRoadBuildingCard(),</w:t>
-      </w:r>
-      <w:r>
-        <w:rPr>
-          <w:color w:val="C00000"/>
-        </w:rPr>
-        <w:t xml:space="preserve"> </w:t>
-      </w:r>
-      <w:r>
-        <w:rPr>
-          <w:color w:val="C00000"/>
-        </w:rPr>
-        <w:t>useYearOfPlentyCard(),</w:t>
-      </w:r>
-      <w:r>
-        <w:rPr>
-          <w:color w:val="C00000"/>
-        </w:rPr>
-        <w:t xml:space="preserve"> </w:t>
-      </w:r>
-      <w:r>
-        <w:rPr>
-          <w:color w:val="C00000"/>
-        </w:rPr>
-        <w:t>useMonopolyCard()</w:t>
+      <w:proofErr w:type="spellStart"/>
+      <w:proofErr w:type="gramStart"/>
+      <w:r>
+        <w:rPr>
+          <w:color w:val="C00000"/>
+        </w:rPr>
+        <w:t>useKnightCard</w:t>
+      </w:r>
+      <w:proofErr w:type="spellEnd"/>
+      <w:r>
+        <w:rPr>
+          <w:color w:val="C00000"/>
+        </w:rPr>
+        <w:t>(</w:t>
+      </w:r>
+      <w:proofErr w:type="gramEnd"/>
+      <w:r>
+        <w:rPr>
+          <w:color w:val="C00000"/>
+        </w:rPr>
+        <w:t>),</w:t>
+      </w:r>
+      <w:r>
+        <w:rPr>
+          <w:color w:val="C00000"/>
+        </w:rPr>
+        <w:t xml:space="preserve"> </w:t>
+      </w:r>
+      <w:proofErr w:type="spellStart"/>
+      <w:r>
+        <w:rPr>
+          <w:color w:val="C00000"/>
+        </w:rPr>
+        <w:t>useRoadBuildingCard</w:t>
+      </w:r>
+      <w:proofErr w:type="spellEnd"/>
+      <w:r>
+        <w:rPr>
+          <w:color w:val="C00000"/>
+        </w:rPr>
+        <w:t>(),</w:t>
+      </w:r>
+      <w:r>
+        <w:rPr>
+          <w:color w:val="C00000"/>
+        </w:rPr>
+        <w:t xml:space="preserve"> </w:t>
+      </w:r>
+      <w:proofErr w:type="spellStart"/>
+      <w:r>
+        <w:rPr>
+          <w:color w:val="C00000"/>
+        </w:rPr>
+        <w:t>useYearOfPlentyCard</w:t>
+      </w:r>
+      <w:proofErr w:type="spellEnd"/>
+      <w:r>
+        <w:rPr>
+          <w:color w:val="C00000"/>
+        </w:rPr>
+        <w:t>(),</w:t>
+      </w:r>
+      <w:r>
+        <w:rPr>
+          <w:color w:val="C00000"/>
+        </w:rPr>
+        <w:t xml:space="preserve"> </w:t>
+      </w:r>
+      <w:proofErr w:type="spellStart"/>
+      <w:r>
+        <w:rPr>
+          <w:color w:val="C00000"/>
+        </w:rPr>
+        <w:t>useMonopolyCard</w:t>
+      </w:r>
+      <w:proofErr w:type="spellEnd"/>
+      <w:r>
+        <w:rPr>
+          <w:color w:val="C00000"/>
+        </w:rPr>
+        <w:t>()</w:t>
       </w:r>
       <w:r>
         <w:rPr>
@@ -2607,7 +3038,7 @@
     </w:p>
     <w:p>
       <w:pPr>
-        <w:pStyle w:val="Listparagraf"/>
+        <w:pStyle w:val="ListParagraph"/>
         <w:numPr>
           <w:ilvl w:val="0"/>
           <w:numId w:val="8"/>
@@ -2638,13 +3069,23 @@
           <w:szCs w:val="28"/>
         </w:rPr>
       </w:pPr>
+      <w:proofErr w:type="spellStart"/>
       <w:r>
         <w:rPr>
           <w:b/>
           <w:sz w:val="28"/>
           <w:szCs w:val="28"/>
         </w:rPr>
-        <w:t>Gamestate Class</w:t>
+        <w:t>Gamestate</w:t>
+      </w:r>
+      <w:proofErr w:type="spellEnd"/>
+      <w:r>
+        <w:rPr>
+          <w:b/>
+          <w:sz w:val="28"/>
+          <w:szCs w:val="28"/>
+        </w:rPr>
+        <w:t xml:space="preserve"> Class</w:t>
       </w:r>
     </w:p>
     <w:p>
@@ -2674,7 +3115,7 @@
     </w:p>
     <w:p>
       <w:pPr>
-        <w:pStyle w:val="Listparagraf"/>
+        <w:pStyle w:val="ListParagraph"/>
         <w:numPr>
           <w:ilvl w:val="0"/>
           <w:numId w:val="10"/>
@@ -2702,8 +3143,16 @@
         <w:rPr>
           <w:color w:val="0070C0"/>
         </w:rPr>
-        <w:t xml:space="preserve"> map</w:t>
-      </w:r>
+        <w:t xml:space="preserve"> </w:t>
+      </w:r>
+      <w:proofErr w:type="spellStart"/>
+      <w:r>
+        <w:rPr>
+          <w:color w:val="0070C0"/>
+        </w:rPr>
+        <w:t>map</w:t>
+      </w:r>
+      <w:proofErr w:type="spellEnd"/>
       <w:r>
         <w:t xml:space="preserve"> </w:t>
       </w:r>
@@ -2713,17 +3162,25 @@
     </w:p>
     <w:p>
       <w:pPr>
-        <w:pStyle w:val="Listparagraf"/>
+        <w:pStyle w:val="ListParagraph"/>
         <w:numPr>
           <w:ilvl w:val="0"/>
           <w:numId w:val="10"/>
         </w:numPr>
       </w:pPr>
-      <w:r>
-        <w:rPr>
-          <w:color w:val="0070C0"/>
-        </w:rPr>
-        <w:t>private  List&lt;</w:t>
+      <w:proofErr w:type="gramStart"/>
+      <w:r>
+        <w:rPr>
+          <w:color w:val="0070C0"/>
+        </w:rPr>
+        <w:t>private  List</w:t>
+      </w:r>
+      <w:proofErr w:type="gramEnd"/>
+      <w:r>
+        <w:rPr>
+          <w:color w:val="0070C0"/>
+        </w:rPr>
+        <w:t>&lt;</w:t>
       </w:r>
       <w:r>
         <w:rPr>
@@ -2758,7 +3215,7 @@
     </w:p>
     <w:p>
       <w:pPr>
-        <w:pStyle w:val="Listparagraf"/>
+        <w:pStyle w:val="ListParagraph"/>
         <w:numPr>
           <w:ilvl w:val="0"/>
           <w:numId w:val="10"/>
@@ -2770,60 +3227,94 @@
         </w:rPr>
         <w:t xml:space="preserve">private int </w:t>
       </w:r>
-      <w:r>
-        <w:rPr>
-          <w:color w:val="0070C0"/>
-        </w:rPr>
-        <w:t>knightCardsLeft,</w:t>
-      </w:r>
-      <w:r>
-        <w:rPr>
-          <w:color w:val="0070C0"/>
-        </w:rPr>
-        <w:t xml:space="preserve"> </w:t>
-      </w:r>
-      <w:r>
-        <w:rPr>
-          <w:color w:val="0070C0"/>
-        </w:rPr>
-        <w:t>victoryPointCardsLeft,</w:t>
-      </w:r>
-      <w:r>
-        <w:rPr>
-          <w:color w:val="0070C0"/>
-        </w:rPr>
-        <w:t xml:space="preserve"> </w:t>
-      </w:r>
-      <w:r>
-        <w:rPr>
-          <w:color w:val="0070C0"/>
-        </w:rPr>
-        <w:t>roadBuildingCardsLeft,</w:t>
-      </w:r>
-      <w:r>
-        <w:rPr>
-          <w:color w:val="0070C0"/>
-        </w:rPr>
-        <w:t xml:space="preserve"> </w:t>
-      </w:r>
-      <w:r>
-        <w:rPr>
-          <w:color w:val="0070C0"/>
-        </w:rPr>
-        <w:t>yearOfPlentyCardsLeft,</w:t>
-      </w:r>
-      <w:r>
-        <w:rPr>
-          <w:color w:val="0070C0"/>
-        </w:rPr>
-        <w:t xml:space="preserve"> </w:t>
-      </w:r>
+      <w:proofErr w:type="spellStart"/>
+      <w:r>
+        <w:rPr>
+          <w:color w:val="0070C0"/>
+        </w:rPr>
+        <w:t>knightCardsLeft</w:t>
+      </w:r>
+      <w:proofErr w:type="spellEnd"/>
+      <w:r>
+        <w:rPr>
+          <w:color w:val="0070C0"/>
+        </w:rPr>
+        <w:t>,</w:t>
+      </w:r>
+      <w:r>
+        <w:rPr>
+          <w:color w:val="0070C0"/>
+        </w:rPr>
+        <w:t xml:space="preserve"> </w:t>
+      </w:r>
+      <w:proofErr w:type="spellStart"/>
+      <w:r>
+        <w:rPr>
+          <w:color w:val="0070C0"/>
+        </w:rPr>
+        <w:t>victoryPointCardsLeft</w:t>
+      </w:r>
+      <w:proofErr w:type="spellEnd"/>
+      <w:r>
+        <w:rPr>
+          <w:color w:val="0070C0"/>
+        </w:rPr>
+        <w:t>,</w:t>
+      </w:r>
+      <w:r>
+        <w:rPr>
+          <w:color w:val="0070C0"/>
+        </w:rPr>
+        <w:t xml:space="preserve"> </w:t>
+      </w:r>
+      <w:proofErr w:type="spellStart"/>
+      <w:r>
+        <w:rPr>
+          <w:color w:val="0070C0"/>
+        </w:rPr>
+        <w:t>roadBuildingCardsLeft</w:t>
+      </w:r>
+      <w:proofErr w:type="spellEnd"/>
+      <w:r>
+        <w:rPr>
+          <w:color w:val="0070C0"/>
+        </w:rPr>
+        <w:t>,</w:t>
+      </w:r>
+      <w:r>
+        <w:rPr>
+          <w:color w:val="0070C0"/>
+        </w:rPr>
+        <w:t xml:space="preserve"> </w:t>
+      </w:r>
+      <w:proofErr w:type="spellStart"/>
+      <w:r>
+        <w:rPr>
+          <w:color w:val="0070C0"/>
+        </w:rPr>
+        <w:t>yearOfPlentyCardsLeft</w:t>
+      </w:r>
+      <w:proofErr w:type="spellEnd"/>
+      <w:r>
+        <w:rPr>
+          <w:color w:val="0070C0"/>
+        </w:rPr>
+        <w:t>,</w:t>
+      </w:r>
+      <w:r>
+        <w:rPr>
+          <w:color w:val="0070C0"/>
+        </w:rPr>
+        <w:t xml:space="preserve"> </w:t>
+      </w:r>
+      <w:proofErr w:type="spellStart"/>
       <w:r>
         <w:rPr>
           <w:color w:val="0070C0"/>
         </w:rPr>
         <w:t>monopolyCardsLeft</w:t>
       </w:r>
+      <w:proofErr w:type="spellEnd"/>
       <w:r>
         <w:rPr>
           <w:color w:val="0070C0"/>
@@ -2861,7 +3352,7 @@
     </w:p>
     <w:p>
       <w:pPr>
-        <w:pStyle w:val="Listparagraf"/>
+        <w:pStyle w:val="ListParagraph"/>
         <w:numPr>
           <w:ilvl w:val="0"/>
           <w:numId w:val="12"/>
@@ -2876,18 +3367,22 @@
         </w:rPr>
         <w:t xml:space="preserve">public </w:t>
       </w:r>
+      <w:proofErr w:type="spellStart"/>
+      <w:proofErr w:type="gramStart"/>
       <w:r>
         <w:rPr>
           <w:color w:val="C00000"/>
         </w:rPr>
         <w:t>GameState</w:t>
       </w:r>
+      <w:proofErr w:type="spellEnd"/>
       <w:r>
         <w:rPr>
           <w:color w:val="C00000"/>
         </w:rPr>
         <w:t>(</w:t>
       </w:r>
+      <w:proofErr w:type="gramEnd"/>
       <w:r>
         <w:rPr>
           <w:color w:val="C00000"/>
@@ -2895,18 +3390,12 @@
         <w:t xml:space="preserve">) </w:t>
       </w:r>
       <w:r>
-        <w:t>–</w:t>
-      </w:r>
-      <w:r>
-        <w:t xml:space="preserve"> </w:t>
-      </w:r>
-      <w:r>
-        <w:t>default constructor</w:t>
-      </w:r>
-    </w:p>
-    <w:p>
-      <w:pPr>
-        <w:pStyle w:val="Listparagraf"/>
+        <w:t>– default constructor</w:t>
+      </w:r>
+    </w:p>
+    <w:p>
+      <w:pPr>
+        <w:pStyle w:val="ListParagraph"/>
         <w:numPr>
           <w:ilvl w:val="0"/>
           <w:numId w:val="12"/>
@@ -2921,18 +3410,22 @@
         </w:rPr>
         <w:t xml:space="preserve">public </w:t>
       </w:r>
+      <w:proofErr w:type="spellStart"/>
+      <w:proofErr w:type="gramStart"/>
       <w:r>
         <w:rPr>
           <w:color w:val="C00000"/>
         </w:rPr>
         <w:t>GameState</w:t>
       </w:r>
+      <w:proofErr w:type="spellEnd"/>
       <w:r>
         <w:rPr>
           <w:color w:val="C00000"/>
         </w:rPr>
         <w:t>(</w:t>
       </w:r>
+      <w:proofErr w:type="gramEnd"/>
       <w:r>
         <w:rPr>
           <w:rFonts w:ascii="Consolas" w:hAnsi="Consolas" w:cs="Consolas"/>
@@ -2971,7 +3464,7 @@
     </w:p>
     <w:p>
       <w:pPr>
-        <w:pStyle w:val="Listparagraf"/>
+        <w:pStyle w:val="ListParagraph"/>
         <w:numPr>
           <w:ilvl w:val="0"/>
           <w:numId w:val="12"/>
@@ -2986,8 +3479,6 @@
         </w:rPr>
         <w:t>Getters and Setters</w:t>
       </w:r>
-      <w:bookmarkStart w:id="0" w:name="_GoBack"/>
-      <w:bookmarkEnd w:id="0"/>
     </w:p>
     <w:p>
       <w:pPr>
@@ -3032,7 +3523,7 @@
     </w:p>
     <w:p>
       <w:pPr>
-        <w:pStyle w:val="Listparagraf"/>
+        <w:pStyle w:val="ListParagraph"/>
         <w:numPr>
           <w:ilvl w:val="0"/>
           <w:numId w:val="9"/>
@@ -3060,7 +3551,21 @@
         <w:rPr>
           <w:color w:val="0070C0"/>
         </w:rPr>
-        <w:t xml:space="preserve">node1,node2 </w:t>
+        <w:t>node</w:t>
+      </w:r>
+      <w:proofErr w:type="gramStart"/>
+      <w:r>
+        <w:rPr>
+          <w:color w:val="0070C0"/>
+        </w:rPr>
+        <w:t>1,node</w:t>
+      </w:r>
+      <w:proofErr w:type="gramEnd"/>
+      <w:r>
+        <w:rPr>
+          <w:color w:val="0070C0"/>
+        </w:rPr>
+        <w:t xml:space="preserve">2 </w:t>
       </w:r>
       <w:r>
         <w:t>- objects of type Node which belong to the road;</w:t>
@@ -3068,7 +3573,7 @@
     </w:p>
     <w:p>
       <w:pPr>
-        <w:pStyle w:val="Listparagraf"/>
+        <w:pStyle w:val="ListParagraph"/>
         <w:numPr>
           <w:ilvl w:val="0"/>
           <w:numId w:val="9"/>
@@ -3115,12 +3620,13 @@
           <w:sz w:val="24"/>
           <w:szCs w:val="24"/>
         </w:rPr>
+        <w:lastRenderedPageBreak/>
         <w:t>Methods:</w:t>
       </w:r>
     </w:p>
     <w:p>
       <w:pPr>
-        <w:pStyle w:val="Listparagraf"/>
+        <w:pStyle w:val="ListParagraph"/>
         <w:numPr>
           <w:ilvl w:val="0"/>
           <w:numId w:val="20"/>
@@ -3138,10 +3644,224 @@
     </w:p>
     <w:p>
       <w:pPr>
-        <w:rPr>
-          <w:color w:val="C00000"/>
-        </w:rPr>
-      </w:pPr>
+        <w:ind w:left="360"/>
+        <w:rPr>
+          <w:color w:val="C00000"/>
+        </w:rPr>
+      </w:pPr>
+    </w:p>
+    <w:p>
+      <w:pPr>
+        <w:ind w:left="360"/>
+        <w:rPr>
+          <w:color w:val="C00000"/>
+        </w:rPr>
+      </w:pPr>
+    </w:p>
+    <w:p>
+      <w:pPr>
+        <w:ind w:left="360"/>
+        <w:rPr>
+          <w:color w:val="C00000"/>
+        </w:rPr>
+      </w:pPr>
+    </w:p>
+    <w:p>
+      <w:proofErr w:type="spellStart"/>
+      <w:r>
+        <w:rPr>
+          <w:b/>
+          <w:bCs/>
+          <w:sz w:val="28"/>
+          <w:szCs w:val="28"/>
+        </w:rPr>
+        <w:t>Turn</w:t>
+      </w:r>
+      <w:r>
+        <w:rPr>
+          <w:b/>
+          <w:bCs/>
+          <w:sz w:val="28"/>
+          <w:szCs w:val="28"/>
+        </w:rPr>
+        <w:t>Methods</w:t>
+      </w:r>
+      <w:proofErr w:type="spellEnd"/>
+      <w:r>
+        <w:rPr>
+          <w:b/>
+          <w:bCs/>
+          <w:sz w:val="28"/>
+          <w:szCs w:val="28"/>
+        </w:rPr>
+        <w:t xml:space="preserve"> </w:t>
+      </w:r>
+      <w:r>
+        <w:rPr>
+          <w:b/>
+          <w:bCs/>
+          <w:sz w:val="28"/>
+          <w:szCs w:val="28"/>
+        </w:rPr>
+        <w:t>–</w:t>
+      </w:r>
+      <w:r>
+        <w:rPr>
+          <w:b/>
+          <w:bCs/>
+          <w:sz w:val="28"/>
+          <w:szCs w:val="28"/>
+        </w:rPr>
+        <w:t xml:space="preserve"> </w:t>
+      </w:r>
+      <w:r>
+        <w:t>class containing methods for events that happen during a turn</w:t>
+      </w:r>
+    </w:p>
+    <w:p>
+      <w:pPr>
+        <w:rPr>
+          <w:color w:val="C00000"/>
+        </w:rPr>
+      </w:pPr>
+      <w:r>
+        <w:rPr>
+          <w:color w:val="C00000"/>
+        </w:rPr>
+        <w:t>Methods:</w:t>
+      </w:r>
+    </w:p>
+    <w:p>
+      <w:pPr>
+        <w:pStyle w:val="ListParagraph"/>
+        <w:numPr>
+          <w:ilvl w:val="0"/>
+          <w:numId w:val="21"/>
+        </w:numPr>
+        <w:rPr>
+          <w:color w:val="C00000"/>
+        </w:rPr>
+      </w:pPr>
+      <w:r>
+        <w:rPr>
+          <w:color w:val="C00000"/>
+        </w:rPr>
+        <w:t xml:space="preserve">Void </w:t>
+      </w:r>
+      <w:proofErr w:type="spellStart"/>
+      <w:proofErr w:type="gramStart"/>
+      <w:r>
+        <w:rPr>
+          <w:color w:val="C00000"/>
+        </w:rPr>
+        <w:t>NotSevenRolled</w:t>
+      </w:r>
+      <w:proofErr w:type="spellEnd"/>
+      <w:r>
+        <w:rPr>
+          <w:color w:val="C00000"/>
+        </w:rPr>
+        <w:t>(</w:t>
+      </w:r>
+      <w:proofErr w:type="gramEnd"/>
+      <w:r>
+        <w:rPr>
+          <w:color w:val="C00000"/>
+        </w:rPr>
+        <w:t xml:space="preserve">Map map, int </w:t>
+      </w:r>
+      <w:proofErr w:type="spellStart"/>
+      <w:r>
+        <w:rPr>
+          <w:color w:val="C00000"/>
+        </w:rPr>
+        <w:t>diceRoll</w:t>
+      </w:r>
+      <w:proofErr w:type="spellEnd"/>
+      <w:r>
+        <w:rPr>
+          <w:color w:val="C00000"/>
+        </w:rPr>
+        <w:t xml:space="preserve">) </w:t>
+      </w:r>
+      <w:r>
+        <w:rPr>
+          <w:color w:val="C00000"/>
+        </w:rPr>
+        <w:t>–</w:t>
+      </w:r>
+      <w:r>
+        <w:rPr>
+          <w:color w:val="C00000"/>
+        </w:rPr>
+        <w:t xml:space="preserve"> </w:t>
+      </w:r>
+      <w:r>
+        <w:rPr>
+          <w:color w:val="C00000"/>
+        </w:rPr>
+        <w:t>called when the dice roll is not 7, distributes the correct resources to players who are settled near hexes with the rolled number</w:t>
+      </w:r>
+    </w:p>
+    <w:p>
+      <w:pPr>
+        <w:pStyle w:val="ListParagraph"/>
+        <w:numPr>
+          <w:ilvl w:val="0"/>
+          <w:numId w:val="21"/>
+        </w:numPr>
+        <w:rPr>
+          <w:color w:val="C00000"/>
+        </w:rPr>
+      </w:pPr>
+      <w:r>
+        <w:rPr>
+          <w:color w:val="C00000"/>
+        </w:rPr>
+        <w:t xml:space="preserve">Void </w:t>
+      </w:r>
+      <w:proofErr w:type="spellStart"/>
+      <w:r>
+        <w:rPr>
+          <w:color w:val="C00000"/>
+        </w:rPr>
+        <w:t>SevenRolled</w:t>
+      </w:r>
+      <w:proofErr w:type="spellEnd"/>
+      <w:r>
+        <w:rPr>
+          <w:color w:val="C00000"/>
+        </w:rPr>
+        <w:t xml:space="preserve">(Map map, List&lt;Player&gt; </w:t>
+      </w:r>
+      <w:proofErr w:type="spellStart"/>
+      <w:r>
+        <w:rPr>
+          <w:color w:val="C00000"/>
+        </w:rPr>
+        <w:t>allPlayers</w:t>
+      </w:r>
+      <w:proofErr w:type="spellEnd"/>
+      <w:r>
+        <w:rPr>
+          <w:color w:val="C00000"/>
+        </w:rPr>
+        <w:t xml:space="preserve">, Player </w:t>
+      </w:r>
+      <w:proofErr w:type="spellStart"/>
+      <w:r>
+        <w:rPr>
+          <w:color w:val="C00000"/>
+        </w:rPr>
+        <w:t>currentPlayer</w:t>
+      </w:r>
+      <w:proofErr w:type="spellEnd"/>
+      <w:r>
+        <w:rPr>
+          <w:color w:val="C00000"/>
+        </w:rPr>
+        <w:t>) – called when the dice roll is 7, makes all players having 8 or more resource cards in hand discard half and allows the current player to move the robber and steal a resource from a player settled near the new robbed hex.</w:t>
+      </w:r>
     </w:p>
     <w:p>
       <w:pPr>
@@ -3157,7 +3877,6 @@
           <w:sz w:val="28"/>
           <w:szCs w:val="28"/>
         </w:rPr>
-        <w:lastRenderedPageBreak/>
         <w:t>Ports Class</w:t>
       </w:r>
       <w:r>
@@ -3169,7 +3888,12 @@
         <w:t xml:space="preserve"> -</w:t>
       </w:r>
       <w:r>
-        <w:t xml:space="preserve"> class which contains an enumeration of types of ports (simple and resource-specific)</w:t>
+        <w:t xml:space="preserve"> class which contains an enumeration of types of ports (si</w:t>
+      </w:r>
+      <w:bookmarkStart w:id="0" w:name="_GoBack"/>
+      <w:bookmarkEnd w:id="0"/>
+      <w:r>
+        <w:t>mple and resource-specific)</w:t>
       </w:r>
     </w:p>
     <w:p>
@@ -3314,8 +4038,16 @@
         <w:rPr>
           <w:sz w:val="24"/>
         </w:rPr>
-        <w:t>Class that contains the shuffling method which puts the elements of a list on new, randomized positions .</w:t>
-      </w:r>
+        <w:t xml:space="preserve">Class that contains the shuffling method which puts the elements of a list on new, randomized </w:t>
+      </w:r>
+      <w:proofErr w:type="gramStart"/>
+      <w:r>
+        <w:rPr>
+          <w:sz w:val="24"/>
+        </w:rPr>
+        <w:t>positions .</w:t>
+      </w:r>
+      <w:proofErr w:type="gramEnd"/>
     </w:p>
     <w:p>
       <w:pPr>
@@ -4203,6 +4935,95 @@
     </w:lvl>
   </w:abstractNum>
   <w:abstractNum w:abstractNumId="9" w15:restartNumberingAfterBreak="0">
+    <w:nsid w:val="4C662323"/>
+    <w:multiLevelType w:val="hybridMultilevel"/>
+    <w:tmpl w:val="FCD047FA"/>
+    <w:lvl w:ilvl="0" w:tplc="0409000F">
+      <w:start w:val="1"/>
+      <w:numFmt w:val="decimal"/>
+      <w:lvlText w:val="%1."/>
+      <w:lvlJc w:val="left"/>
+      <w:pPr>
+        <w:ind w:left="720" w:hanging="360"/>
+      </w:pPr>
+      <w:rPr>
+        <w:rFonts w:hint="default"/>
+      </w:rPr>
+    </w:lvl>
+    <w:lvl w:ilvl="1" w:tplc="04090019" w:tentative="1">
+      <w:start w:val="1"/>
+      <w:numFmt w:val="lowerLetter"/>
+      <w:lvlText w:val="%2."/>
+      <w:lvlJc w:val="left"/>
+      <w:pPr>
+        <w:ind w:left="1440" w:hanging="360"/>
+      </w:pPr>
+    </w:lvl>
+    <w:lvl w:ilvl="2" w:tplc="0409001B" w:tentative="1">
+      <w:start w:val="1"/>
+      <w:numFmt w:val="lowerRoman"/>
+      <w:lvlText w:val="%3."/>
+      <w:lvlJc w:val="right"/>
+      <w:pPr>
+        <w:ind w:left="2160" w:hanging="180"/>
+      </w:pPr>
+    </w:lvl>
+    <w:lvl w:ilvl="3" w:tplc="0409000F" w:tentative="1">
+      <w:start w:val="1"/>
+      <w:numFmt w:val="decimal"/>
+      <w:lvlText w:val="%4."/>
+      <w:lvlJc w:val="left"/>
+      <w:pPr>
+        <w:ind w:left="2880" w:hanging="360"/>
+      </w:pPr>
+    </w:lvl>
+    <w:lvl w:ilvl="4" w:tplc="04090019" w:tentative="1">
+      <w:start w:val="1"/>
+      <w:numFmt w:val="lowerLetter"/>
+      <w:lvlText w:val="%5."/>
+      <w:lvlJc w:val="left"/>
+      <w:pPr>
+        <w:ind w:left="3600" w:hanging="360"/>
+      </w:pPr>
+    </w:lvl>
+    <w:lvl w:ilvl="5" w:tplc="0409001B" w:tentative="1">
+      <w:start w:val="1"/>
+      <w:numFmt w:val="lowerRoman"/>
+      <w:lvlText w:val="%6."/>
+      <w:lvlJc w:val="right"/>
+      <w:pPr>
+        <w:ind w:left="4320" w:hanging="180"/>
+      </w:pPr>
+    </w:lvl>
+    <w:lvl w:ilvl="6" w:tplc="0409000F" w:tentative="1">
+      <w:start w:val="1"/>
+      <w:numFmt w:val="decimal"/>
+      <w:lvlText w:val="%7."/>
+      <w:lvlJc w:val="left"/>
+      <w:pPr>
+        <w:ind w:left="5040" w:hanging="360"/>
+      </w:pPr>
+    </w:lvl>
+    <w:lvl w:ilvl="7" w:tplc="04090019" w:tentative="1">
+      <w:start w:val="1"/>
+      <w:numFmt w:val="lowerLetter"/>
+      <w:lvlText w:val="%8."/>
+      <w:lvlJc w:val="left"/>
+      <w:pPr>
+        <w:ind w:left="5760" w:hanging="360"/>
+      </w:pPr>
+    </w:lvl>
+    <w:lvl w:ilvl="8" w:tplc="0409001B" w:tentative="1">
+      <w:start w:val="1"/>
+      <w:numFmt w:val="lowerRoman"/>
+      <w:lvlText w:val="%9."/>
+      <w:lvlJc w:val="right"/>
+      <w:pPr>
+        <w:ind w:left="6480" w:hanging="180"/>
+      </w:pPr>
+    </w:lvl>
+  </w:abstractNum>
+  <w:abstractNum w:abstractNumId="10" w15:restartNumberingAfterBreak="0">
     <w:nsid w:val="4E0E259A"/>
     <w:multiLevelType w:val="hybridMultilevel"/>
     <w:tmpl w:val="CB8A006E"/>
@@ -4291,7 +5112,7 @@
       </w:pPr>
     </w:lvl>
   </w:abstractNum>
-  <w:abstractNum w:abstractNumId="10" w15:restartNumberingAfterBreak="0">
+  <w:abstractNum w:abstractNumId="11" w15:restartNumberingAfterBreak="0">
     <w:nsid w:val="500A4E69"/>
     <w:multiLevelType w:val="hybridMultilevel"/>
     <w:tmpl w:val="AA82B518"/>
@@ -4377,7 +5198,7 @@
       </w:pPr>
     </w:lvl>
   </w:abstractNum>
-  <w:abstractNum w:abstractNumId="11" w15:restartNumberingAfterBreak="0">
+  <w:abstractNum w:abstractNumId="12" w15:restartNumberingAfterBreak="0">
     <w:nsid w:val="5E16323A"/>
     <w:multiLevelType w:val="hybridMultilevel"/>
     <w:tmpl w:val="327C0AE2"/>
@@ -4463,7 +5284,7 @@
       </w:pPr>
     </w:lvl>
   </w:abstractNum>
-  <w:abstractNum w:abstractNumId="12" w15:restartNumberingAfterBreak="0">
+  <w:abstractNum w:abstractNumId="13" w15:restartNumberingAfterBreak="0">
     <w:nsid w:val="662D27C4"/>
     <w:multiLevelType w:val="hybridMultilevel"/>
     <w:tmpl w:val="6DF84C9C"/>
@@ -4552,7 +5373,7 @@
       </w:pPr>
     </w:lvl>
   </w:abstractNum>
-  <w:abstractNum w:abstractNumId="13" w15:restartNumberingAfterBreak="0">
+  <w:abstractNum w:abstractNumId="14" w15:restartNumberingAfterBreak="0">
     <w:nsid w:val="67770229"/>
     <w:multiLevelType w:val="hybridMultilevel"/>
     <w:tmpl w:val="06600962"/>
@@ -4638,7 +5459,7 @@
       </w:pPr>
     </w:lvl>
   </w:abstractNum>
-  <w:abstractNum w:abstractNumId="14" w15:restartNumberingAfterBreak="0">
+  <w:abstractNum w:abstractNumId="15" w15:restartNumberingAfterBreak="0">
     <w:nsid w:val="702A449F"/>
     <w:multiLevelType w:val="hybridMultilevel"/>
     <w:tmpl w:val="91C6C724"/>
@@ -4727,7 +5548,7 @@
       </w:pPr>
     </w:lvl>
   </w:abstractNum>
-  <w:abstractNum w:abstractNumId="15" w15:restartNumberingAfterBreak="0">
+  <w:abstractNum w:abstractNumId="16" w15:restartNumberingAfterBreak="0">
     <w:nsid w:val="73B36E20"/>
     <w:multiLevelType w:val="hybridMultilevel"/>
     <w:tmpl w:val="9916845E"/>
@@ -4816,7 +5637,7 @@
       </w:pPr>
     </w:lvl>
   </w:abstractNum>
-  <w:abstractNum w:abstractNumId="16" w15:restartNumberingAfterBreak="0">
+  <w:abstractNum w:abstractNumId="17" w15:restartNumberingAfterBreak="0">
     <w:nsid w:val="756B5688"/>
     <w:multiLevelType w:val="hybridMultilevel"/>
     <w:tmpl w:val="28744CEC"/>
@@ -4905,7 +5726,7 @@
       </w:pPr>
     </w:lvl>
   </w:abstractNum>
-  <w:abstractNum w:abstractNumId="17" w15:restartNumberingAfterBreak="0">
+  <w:abstractNum w:abstractNumId="18" w15:restartNumberingAfterBreak="0">
     <w:nsid w:val="78EA0418"/>
     <w:multiLevelType w:val="hybridMultilevel"/>
     <w:tmpl w:val="9AFE75BC"/>
@@ -4991,7 +5812,7 @@
       </w:pPr>
     </w:lvl>
   </w:abstractNum>
-  <w:abstractNum w:abstractNumId="18" w15:restartNumberingAfterBreak="0">
+  <w:abstractNum w:abstractNumId="19" w15:restartNumberingAfterBreak="0">
     <w:nsid w:val="7CBE4895"/>
     <w:multiLevelType w:val="hybridMultilevel"/>
     <w:tmpl w:val="AF18AED0"/>
@@ -5077,7 +5898,7 @@
       </w:pPr>
     </w:lvl>
   </w:abstractNum>
-  <w:abstractNum w:abstractNumId="19" w15:restartNumberingAfterBreak="0">
+  <w:abstractNum w:abstractNumId="20" w15:restartNumberingAfterBreak="0">
     <w:nsid w:val="7E4E5882"/>
     <w:multiLevelType w:val="hybridMultilevel"/>
     <w:tmpl w:val="40D80B4C"/>
@@ -5167,19 +5988,19 @@
     </w:lvl>
   </w:abstractNum>
   <w:num w:numId="1">
-    <w:abstractNumId w:val="11"/>
+    <w:abstractNumId w:val="12"/>
   </w:num>
   <w:num w:numId="2">
     <w:abstractNumId w:val="2"/>
   </w:num>
   <w:num w:numId="3">
+    <w:abstractNumId w:val="16"/>
+  </w:num>
+  <w:num w:numId="4">
     <w:abstractNumId w:val="15"/>
   </w:num>
-  <w:num w:numId="4">
-    <w:abstractNumId w:val="14"/>
-  </w:num>
   <w:num w:numId="5">
-    <w:abstractNumId w:val="12"/>
+    <w:abstractNumId w:val="13"/>
   </w:num>
   <w:num w:numId="6">
     <w:abstractNumId w:val="6"/>
@@ -5188,22 +6009,22 @@
     <w:abstractNumId w:val="7"/>
   </w:num>
   <w:num w:numId="8">
-    <w:abstractNumId w:val="19"/>
+    <w:abstractNumId w:val="20"/>
   </w:num>
   <w:num w:numId="9">
-    <w:abstractNumId w:val="18"/>
+    <w:abstractNumId w:val="19"/>
   </w:num>
   <w:num w:numId="10">
     <w:abstractNumId w:val="5"/>
   </w:num>
   <w:num w:numId="11">
-    <w:abstractNumId w:val="10"/>
+    <w:abstractNumId w:val="11"/>
   </w:num>
   <w:num w:numId="12">
-    <w:abstractNumId w:val="16"/>
+    <w:abstractNumId w:val="17"/>
   </w:num>
   <w:num w:numId="13">
-    <w:abstractNumId w:val="17"/>
+    <w:abstractNumId w:val="18"/>
   </w:num>
   <w:num w:numId="14">
     <w:abstractNumId w:val="8"/>
@@ -5221,9 +6042,12 @@
     <w:abstractNumId w:val="4"/>
   </w:num>
   <w:num w:numId="19">
-    <w:abstractNumId w:val="13"/>
+    <w:abstractNumId w:val="14"/>
   </w:num>
   <w:num w:numId="20">
+    <w:abstractNumId w:val="10"/>
+  </w:num>
+  <w:num w:numId="21">
     <w:abstractNumId w:val="9"/>
   </w:num>
 </w:numbering>
@@ -5628,13 +6452,13 @@
     <w:name w:val="Normal"/>
     <w:qFormat/>
   </w:style>
-  <w:style w:type="character" w:default="1" w:styleId="Fontdeparagrafimplicit">
+  <w:style w:type="character" w:default="1" w:styleId="DefaultParagraphFont">
     <w:name w:val="Default Paragraph Font"/>
     <w:uiPriority w:val="1"/>
     <w:semiHidden/>
     <w:unhideWhenUsed/>
   </w:style>
-  <w:style w:type="table" w:default="1" w:styleId="TabelNormal">
+  <w:style w:type="table" w:default="1" w:styleId="TableNormal">
     <w:name w:val="Normal Table"/>
     <w:uiPriority w:val="99"/>
     <w:semiHidden/>
@@ -5649,13 +6473,13 @@
       </w:tblCellMar>
     </w:tblPr>
   </w:style>
-  <w:style w:type="numbering" w:default="1" w:styleId="FrListare">
+  <w:style w:type="numbering" w:default="1" w:styleId="NoList">
     <w:name w:val="No List"/>
     <w:uiPriority w:val="99"/>
     <w:semiHidden/>
     <w:unhideWhenUsed/>
   </w:style>
-  <w:style w:type="paragraph" w:styleId="Listparagraf">
+  <w:style w:type="paragraph" w:styleId="ListParagraph">
     <w:name w:val="List Paragraph"/>
     <w:basedOn w:val="Normal"/>
     <w:uiPriority w:val="34"/>
@@ -5666,10 +6490,10 @@
       <w:contextualSpacing/>
     </w:pPr>
   </w:style>
-  <w:style w:type="paragraph" w:styleId="TextnBalon">
+  <w:style w:type="paragraph" w:styleId="BalloonText">
     <w:name w:val="Balloon Text"/>
     <w:basedOn w:val="Normal"/>
-    <w:link w:val="TextnBalonCaracter"/>
+    <w:link w:val="BalloonTextChar"/>
     <w:uiPriority w:val="99"/>
     <w:semiHidden/>
     <w:unhideWhenUsed/>
@@ -5683,10 +6507,10 @@
       <w:szCs w:val="16"/>
     </w:rPr>
   </w:style>
-  <w:style w:type="character" w:customStyle="1" w:styleId="TextnBalonCaracter">
-    <w:name w:val="Text în Balon Caracter"/>
-    <w:basedOn w:val="Fontdeparagrafimplicit"/>
-    <w:link w:val="TextnBalon"/>
+  <w:style w:type="character" w:customStyle="1" w:styleId="BalloonTextChar">
+    <w:name w:val="Balloon Text Char"/>
+    <w:basedOn w:val="DefaultParagraphFont"/>
+    <w:link w:val="BalloonText"/>
     <w:uiPriority w:val="99"/>
     <w:semiHidden/>
     <w:rsid w:val="00B07CC0"/>

</xml_diff>